<commit_message>
add answer on first question
</commit_message>
<xml_diff>
--- a/Bacs.API/Лабораторная работа №1/Обновленные требования.docx
+++ b/Bacs.API/Лабораторная работа №1/Обновленные требования.docx
@@ -1180,9 +1180,49 @@
         </w:tc>
       </w:tr>
     </w:tbl>
+    <w:p/>
     <w:p>
+      <w:pPr>
+        <w:pStyle w:val="a3"/>
+        <w:numPr>
+          <w:ilvl w:val="0"/>
+          <w:numId w:val="1"/>
+        </w:numPr>
+      </w:pPr>
+      <w:r>
+        <w:t xml:space="preserve">Авторизация на стороне </w:t>
+      </w:r>
+      <w:r>
+        <w:rPr>
+          <w:lang w:val="en-US"/>
+        </w:rPr>
+        <w:t>API</w:t>
+      </w:r>
+      <w:r>
+        <w:t xml:space="preserve"> </w:t>
+      </w:r>
+      <w:r>
+        <w:t xml:space="preserve">происходит по </w:t>
+      </w:r>
+      <w:proofErr w:type="spellStart"/>
+      <w:r>
+        <w:t>токену</w:t>
+      </w:r>
+      <w:proofErr w:type="spellEnd"/>
+      <w:r>
+        <w:t>, который выдается ЦАА</w:t>
+      </w:r>
+      <w:r>
+        <w:t xml:space="preserve"> (Центр Авторизации и Аутентификации)</w:t>
+      </w:r>
+      <w:r>
+        <w:t>.</w:t>
+      </w:r>
       <w:bookmarkStart w:id="0" w:name="_GoBack"/>
       <w:bookmarkEnd w:id="0"/>
+      <w:r>
+        <w:t xml:space="preserve"> </w:t>
+      </w:r>
     </w:p>
     <w:p>
       <w:pPr>

</xml_diff>

<commit_message>
update Archive API spec and Executor API spec
</commit_message>
<xml_diff>
--- a/Bacs.API/Лабораторная работа №1/Обновленные требования.docx
+++ b/Bacs.API/Лабораторная работа №1/Обновленные требования.docx
@@ -14,6 +14,148 @@
           <w:lang w:val="en-US"/>
         </w:rPr>
         <w:t>Archive API</w:t>
+      </w:r>
+    </w:p>
+    <w:p>
+      <w:pPr>
+        <w:pStyle w:val="a3"/>
+        <w:numPr>
+          <w:ilvl w:val="0"/>
+          <w:numId w:val="1"/>
+        </w:numPr>
+      </w:pPr>
+      <w:r>
+        <w:t xml:space="preserve">Авторизация на стороне </w:t>
+      </w:r>
+      <w:r>
+        <w:rPr>
+          <w:lang w:val="en-US"/>
+        </w:rPr>
+        <w:t>API</w:t>
+      </w:r>
+      <w:r>
+        <w:t xml:space="preserve"> </w:t>
+      </w:r>
+      <w:r>
+        <w:t>происходит по токену, который выдается ЦАА (Центр Авторизации и Аутентификации).</w:t>
+      </w:r>
+    </w:p>
+    <w:p>
+      <w:pPr>
+        <w:pStyle w:val="a3"/>
+        <w:numPr>
+          <w:ilvl w:val="0"/>
+          <w:numId w:val="1"/>
+        </w:numPr>
+      </w:pPr>
+      <w:r>
+        <w:t>Роли устанавливаются ЦАА:</w:t>
+      </w:r>
+    </w:p>
+    <w:p>
+      <w:pPr>
+        <w:pStyle w:val="a3"/>
+        <w:numPr>
+          <w:ilvl w:val="1"/>
+          <w:numId w:val="1"/>
+        </w:numPr>
+      </w:pPr>
+      <w:r>
+        <w:t>Гость (</w:t>
+      </w:r>
+      <w:r>
+        <w:rPr>
+          <w:i/>
+          <w:lang w:val="en-US"/>
+        </w:rPr>
+        <w:t>Guest</w:t>
+      </w:r>
+      <w:r>
+        <w:t>)</w:t>
+      </w:r>
+      <w:r>
+        <w:rPr>
+          <w:lang w:val="en-US"/>
+        </w:rPr>
+        <w:t>;</w:t>
+      </w:r>
+    </w:p>
+    <w:p>
+      <w:pPr>
+        <w:pStyle w:val="a3"/>
+        <w:numPr>
+          <w:ilvl w:val="1"/>
+          <w:numId w:val="1"/>
+        </w:numPr>
+      </w:pPr>
+      <w:r>
+        <w:t>Зарегистрированный пользователь (</w:t>
+      </w:r>
+      <w:r>
+        <w:rPr>
+          <w:i/>
+          <w:lang w:val="en-US"/>
+        </w:rPr>
+        <w:t>RegistratedUser</w:t>
+      </w:r>
+      <w:r>
+        <w:t>)</w:t>
+      </w:r>
+      <w:r>
+        <w:rPr>
+          <w:lang w:val="en-US"/>
+        </w:rPr>
+        <w:t>;</w:t>
+      </w:r>
+    </w:p>
+    <w:p>
+      <w:pPr>
+        <w:pStyle w:val="a3"/>
+        <w:numPr>
+          <w:ilvl w:val="1"/>
+          <w:numId w:val="1"/>
+        </w:numPr>
+      </w:pPr>
+      <w:r>
+        <w:t>Подтвержденный пользователь (</w:t>
+      </w:r>
+      <w:r>
+        <w:rPr>
+          <w:i/>
+          <w:lang w:val="en-US"/>
+        </w:rPr>
+        <w:t>ConfirmedUser</w:t>
+      </w:r>
+      <w:r>
+        <w:rPr>
+          <w:lang w:val="en-US"/>
+        </w:rPr>
+        <w:t>);</w:t>
+      </w:r>
+    </w:p>
+    <w:p>
+      <w:pPr>
+        <w:pStyle w:val="a3"/>
+        <w:numPr>
+          <w:ilvl w:val="1"/>
+          <w:numId w:val="1"/>
+        </w:numPr>
+      </w:pPr>
+      <w:r>
+        <w:t>Супер пользователь (</w:t>
+      </w:r>
+      <w:r>
+        <w:rPr>
+          <w:i/>
+          <w:lang w:val="en-US"/>
+        </w:rPr>
+        <w:t>SuperUser</w:t>
+      </w:r>
+      <w:r>
+        <w:rPr>
+          <w:lang w:val="en-US"/>
+        </w:rPr>
+        <w:t>).</w:t>
       </w:r>
     </w:p>
     <w:p>
@@ -729,7 +871,7 @@
               <w:jc w:val="center"/>
             </w:pPr>
             <w:r>
-              <w:t>Отправить множество решений на проверку</w:t>
+              <w:t>Получить ссылку на условие задачи</w:t>
             </w:r>
             <w:r>
               <w:t xml:space="preserve"> (</w:t>
@@ -739,7 +881,7 @@
                 <w:i/>
                 <w:lang w:val="en-US"/>
               </w:rPr>
-              <w:t>SendSubmits</w:t>
+              <w:t>GetStatementUrl</w:t>
             </w:r>
             <w:r>
               <w:t>)</w:t>
@@ -792,7 +934,7 @@
               <w:jc w:val="center"/>
             </w:pPr>
             <w:r>
-              <w:t>Нет прав</w:t>
+              <w:t>Задача из открытого контеста</w:t>
             </w:r>
           </w:p>
         </w:tc>
@@ -810,6 +952,9 @@
           <w:p>
             <w:pPr>
               <w:jc w:val="center"/>
+              <w:rPr>
+                <w:lang w:val="en-US"/>
+              </w:rPr>
             </w:pPr>
           </w:p>
         </w:tc>
@@ -847,7 +992,7 @@
               <w:jc w:val="center"/>
             </w:pPr>
             <w:r>
-              <w:t>Нет прав</w:t>
+              <w:t>Задача из открытого контеста</w:t>
             </w:r>
           </w:p>
         </w:tc>
@@ -905,7 +1050,7 @@
               <w:jc w:val="center"/>
             </w:pPr>
             <w:r>
-              <w:t>Проверка решений задач из открытого или доступного только ему контеста</w:t>
+              <w:t>Задача из открытого или доступного только ему контеста</w:t>
             </w:r>
           </w:p>
         </w:tc>
@@ -968,1425 +1113,13 @@
           </w:p>
         </w:tc>
       </w:tr>
-      <w:tr>
-        <w:trPr>
-          <w:trHeight w:val="454"/>
-        </w:trPr>
-        <w:tc>
-          <w:tcPr>
-            <w:tcW w:w="2802" w:type="dxa"/>
-            <w:vMerge w:val="restart"/>
-            <w:vAlign w:val="center"/>
-          </w:tcPr>
-          <w:p>
-            <w:pPr>
-              <w:jc w:val="center"/>
-            </w:pPr>
-            <w:r>
-              <w:t>Перепроверить множество решений</w:t>
-            </w:r>
-            <w:r>
-              <w:rPr>
-                <w:lang w:val="en-US"/>
-              </w:rPr>
-              <w:t xml:space="preserve"> (</w:t>
-            </w:r>
-            <w:r>
-              <w:rPr>
-                <w:i/>
-                <w:lang w:val="en-US"/>
-              </w:rPr>
-              <w:t>RejudgeSubmits</w:t>
-            </w:r>
-            <w:r>
-              <w:rPr>
-                <w:lang w:val="en-US"/>
-              </w:rPr>
-              <w:t>)</w:t>
-            </w:r>
-          </w:p>
-        </w:tc>
-        <w:tc>
-          <w:tcPr>
-            <w:tcW w:w="2976" w:type="dxa"/>
-            <w:vAlign w:val="center"/>
-          </w:tcPr>
-          <w:p>
-            <w:pPr>
-              <w:jc w:val="center"/>
-              <w:rPr>
-                <w:lang w:val="en-US"/>
-              </w:rPr>
-            </w:pPr>
-            <w:r>
-              <w:t>Гость</w:t>
-            </w:r>
-            <w:r>
-              <w:rPr>
-                <w:lang w:val="en-US"/>
-              </w:rPr>
-              <w:t xml:space="preserve"> (</w:t>
-            </w:r>
-            <w:r>
-              <w:rPr>
-                <w:i/>
-                <w:lang w:val="en-US"/>
-              </w:rPr>
-              <w:t>Guest</w:t>
-            </w:r>
-            <w:r>
-              <w:rPr>
-                <w:lang w:val="en-US"/>
-              </w:rPr>
-              <w:t>)</w:t>
-            </w:r>
-          </w:p>
-        </w:tc>
-        <w:tc>
-          <w:tcPr>
-            <w:tcW w:w="3793" w:type="dxa"/>
-            <w:vAlign w:val="center"/>
-          </w:tcPr>
-          <w:p>
-            <w:pPr>
-              <w:jc w:val="center"/>
-            </w:pPr>
-            <w:r>
-              <w:t>Нет прав</w:t>
-            </w:r>
-          </w:p>
-        </w:tc>
-      </w:tr>
-      <w:tr>
-        <w:trPr>
-          <w:trHeight w:val="454"/>
-        </w:trPr>
-        <w:tc>
-          <w:tcPr>
-            <w:tcW w:w="2802" w:type="dxa"/>
-            <w:vMerge/>
-            <w:vAlign w:val="center"/>
-          </w:tcPr>
-          <w:p>
-            <w:pPr>
-              <w:jc w:val="center"/>
-            </w:pPr>
-          </w:p>
-        </w:tc>
-        <w:tc>
-          <w:tcPr>
-            <w:tcW w:w="2976" w:type="dxa"/>
-            <w:vAlign w:val="center"/>
-          </w:tcPr>
-          <w:p>
-            <w:pPr>
-              <w:jc w:val="center"/>
-            </w:pPr>
-            <w:r>
-              <w:t>Зарегистрированный пользователь (</w:t>
-            </w:r>
-            <w:r>
-              <w:rPr>
-                <w:i/>
-                <w:lang w:val="en-US"/>
-              </w:rPr>
-              <w:t>RegistratedUser</w:t>
-            </w:r>
-            <w:r>
-              <w:t>)</w:t>
-            </w:r>
-          </w:p>
-        </w:tc>
-        <w:tc>
-          <w:tcPr>
-            <w:tcW w:w="3793" w:type="dxa"/>
-            <w:vAlign w:val="center"/>
-          </w:tcPr>
-          <w:p>
-            <w:pPr>
-              <w:jc w:val="center"/>
-            </w:pPr>
-            <w:r>
-              <w:t>Нет прав</w:t>
-            </w:r>
-          </w:p>
-        </w:tc>
-      </w:tr>
-      <w:tr>
-        <w:trPr>
-          <w:trHeight w:val="454"/>
-        </w:trPr>
-        <w:tc>
-          <w:tcPr>
-            <w:tcW w:w="2802" w:type="dxa"/>
-            <w:vMerge/>
-            <w:vAlign w:val="center"/>
-          </w:tcPr>
-          <w:p>
-            <w:pPr>
-              <w:jc w:val="center"/>
-            </w:pPr>
-          </w:p>
-        </w:tc>
-        <w:tc>
-          <w:tcPr>
-            <w:tcW w:w="2976" w:type="dxa"/>
-            <w:vAlign w:val="center"/>
-          </w:tcPr>
-          <w:p>
-            <w:pPr>
-              <w:jc w:val="center"/>
-            </w:pPr>
-            <w:r>
-              <w:t>Подтвержденный пользователь (</w:t>
-            </w:r>
-            <w:r>
-              <w:rPr>
-                <w:i/>
-                <w:lang w:val="en-US"/>
-              </w:rPr>
-              <w:t>ConfirmedUser</w:t>
-            </w:r>
-            <w:r>
-              <w:rPr>
-                <w:lang w:val="en-US"/>
-              </w:rPr>
-              <w:t>)</w:t>
-            </w:r>
-          </w:p>
-        </w:tc>
-        <w:tc>
-          <w:tcPr>
-            <w:tcW w:w="3793" w:type="dxa"/>
-            <w:vAlign w:val="center"/>
-          </w:tcPr>
-          <w:p>
-            <w:pPr>
-              <w:jc w:val="center"/>
-            </w:pPr>
-            <w:r>
-              <w:t>Проверка решений задач из открытого или доступного только ему контеста</w:t>
-            </w:r>
-          </w:p>
-        </w:tc>
-      </w:tr>
-      <w:tr>
-        <w:trPr>
-          <w:trHeight w:val="454"/>
-        </w:trPr>
-        <w:tc>
-          <w:tcPr>
-            <w:tcW w:w="2802" w:type="dxa"/>
-            <w:vMerge/>
-            <w:vAlign w:val="center"/>
-          </w:tcPr>
-          <w:p>
-            <w:pPr>
-              <w:jc w:val="center"/>
-            </w:pPr>
-          </w:p>
-        </w:tc>
-        <w:tc>
-          <w:tcPr>
-            <w:tcW w:w="2976" w:type="dxa"/>
-            <w:vAlign w:val="center"/>
-          </w:tcPr>
-          <w:p>
-            <w:pPr>
-              <w:jc w:val="center"/>
-            </w:pPr>
-            <w:r>
-              <w:t>Супер пользователь (</w:t>
-            </w:r>
-            <w:r>
-              <w:rPr>
-                <w:i/>
-                <w:lang w:val="en-US"/>
-              </w:rPr>
-              <w:t>SuperUser</w:t>
-            </w:r>
-            <w:r>
-              <w:rPr>
-                <w:lang w:val="en-US"/>
-              </w:rPr>
-              <w:t>)</w:t>
-            </w:r>
-          </w:p>
-        </w:tc>
-        <w:tc>
-          <w:tcPr>
-            <w:tcW w:w="3793" w:type="dxa"/>
-            <w:vAlign w:val="center"/>
-          </w:tcPr>
-          <w:p>
-            <w:pPr>
-              <w:jc w:val="center"/>
-            </w:pPr>
-            <w:r>
-              <w:t>Полный доступ</w:t>
-            </w:r>
-          </w:p>
-        </w:tc>
-      </w:tr>
-      <w:tr>
-        <w:trPr>
-          <w:trHeight w:val="454"/>
-        </w:trPr>
-        <w:tc>
-          <w:tcPr>
-            <w:tcW w:w="2802" w:type="dxa"/>
-            <w:vMerge w:val="restart"/>
-            <w:vAlign w:val="center"/>
-          </w:tcPr>
-          <w:p>
-            <w:pPr>
-              <w:jc w:val="center"/>
-            </w:pPr>
-            <w:r>
-              <w:lastRenderedPageBreak/>
-              <w:t>Получить результат решения</w:t>
-            </w:r>
-            <w:r>
-              <w:rPr>
-                <w:lang w:val="en-US"/>
-              </w:rPr>
-              <w:t xml:space="preserve"> (</w:t>
-            </w:r>
-            <w:r>
-              <w:rPr>
-                <w:i/>
-                <w:lang w:val="en-US"/>
-              </w:rPr>
-              <w:t>GetSubmitResult</w:t>
-            </w:r>
-            <w:r>
-              <w:rPr>
-                <w:lang w:val="en-US"/>
-              </w:rPr>
-              <w:t>)</w:t>
-            </w:r>
-          </w:p>
-        </w:tc>
-        <w:tc>
-          <w:tcPr>
-            <w:tcW w:w="2976" w:type="dxa"/>
-            <w:vAlign w:val="center"/>
-          </w:tcPr>
-          <w:p>
-            <w:pPr>
-              <w:jc w:val="center"/>
-              <w:rPr>
-                <w:lang w:val="en-US"/>
-              </w:rPr>
-            </w:pPr>
-            <w:r>
-              <w:t>Гость</w:t>
-            </w:r>
-            <w:r>
-              <w:rPr>
-                <w:lang w:val="en-US"/>
-              </w:rPr>
-              <w:t xml:space="preserve"> (</w:t>
-            </w:r>
-            <w:r>
-              <w:rPr>
-                <w:i/>
-                <w:lang w:val="en-US"/>
-              </w:rPr>
-              <w:t>Guest</w:t>
-            </w:r>
-            <w:r>
-              <w:rPr>
-                <w:lang w:val="en-US"/>
-              </w:rPr>
-              <w:t>)</w:t>
-            </w:r>
-          </w:p>
-        </w:tc>
-        <w:tc>
-          <w:tcPr>
-            <w:tcW w:w="3793" w:type="dxa"/>
-            <w:vAlign w:val="center"/>
-          </w:tcPr>
-          <w:p>
-            <w:pPr>
-              <w:jc w:val="center"/>
-            </w:pPr>
-            <w:r>
-              <w:t>Только открытая информация результата (</w:t>
-            </w:r>
-            <w:r>
-              <w:rPr>
-                <w:i/>
-                <w:lang w:val="en-US"/>
-              </w:rPr>
-              <w:t>SubmitResult</w:t>
-            </w:r>
-            <w:r>
-              <w:t>)</w:t>
-            </w:r>
-            <w:r>
-              <w:t xml:space="preserve"> </w:t>
-            </w:r>
-            <w:r>
-              <w:t>по задачам из открытых контестов</w:t>
-            </w:r>
-          </w:p>
-        </w:tc>
-      </w:tr>
-      <w:tr>
-        <w:trPr>
-          <w:trHeight w:val="454"/>
-        </w:trPr>
-        <w:tc>
-          <w:tcPr>
-            <w:tcW w:w="2802" w:type="dxa"/>
-            <w:vMerge/>
-            <w:vAlign w:val="center"/>
-          </w:tcPr>
-          <w:p>
-            <w:pPr>
-              <w:jc w:val="center"/>
-            </w:pPr>
-          </w:p>
-        </w:tc>
-        <w:tc>
-          <w:tcPr>
-            <w:tcW w:w="2976" w:type="dxa"/>
-            <w:vAlign w:val="center"/>
-          </w:tcPr>
-          <w:p>
-            <w:pPr>
-              <w:jc w:val="center"/>
-            </w:pPr>
-            <w:r>
-              <w:t>Зарегистрированный пользователь (</w:t>
-            </w:r>
-            <w:r>
-              <w:rPr>
-                <w:i/>
-                <w:lang w:val="en-US"/>
-              </w:rPr>
-              <w:t>RegistratedUser</w:t>
-            </w:r>
-            <w:r>
-              <w:t>)</w:t>
-            </w:r>
-          </w:p>
-        </w:tc>
-        <w:tc>
-          <w:tcPr>
-            <w:tcW w:w="3793" w:type="dxa"/>
-            <w:vAlign w:val="center"/>
-          </w:tcPr>
-          <w:p>
-            <w:pPr>
-              <w:jc w:val="center"/>
-            </w:pPr>
-            <w:r>
-              <w:t>Только открытая информация результата (</w:t>
-            </w:r>
-            <w:r>
-              <w:rPr>
-                <w:i/>
-                <w:lang w:val="en-US"/>
-              </w:rPr>
-              <w:t>SubmitResult</w:t>
-            </w:r>
-            <w:r>
-              <w:t>)</w:t>
-            </w:r>
-            <w:r>
-              <w:t xml:space="preserve"> </w:t>
-            </w:r>
-            <w:r>
-              <w:t>по задачам из открытых контестов</w:t>
-            </w:r>
-          </w:p>
-        </w:tc>
-      </w:tr>
-      <w:tr>
-        <w:trPr>
-          <w:trHeight w:val="454"/>
-        </w:trPr>
-        <w:tc>
-          <w:tcPr>
-            <w:tcW w:w="2802" w:type="dxa"/>
-            <w:vMerge/>
-            <w:vAlign w:val="center"/>
-          </w:tcPr>
-          <w:p>
-            <w:pPr>
-              <w:jc w:val="center"/>
-            </w:pPr>
-          </w:p>
-        </w:tc>
-        <w:tc>
-          <w:tcPr>
-            <w:tcW w:w="2976" w:type="dxa"/>
-            <w:vAlign w:val="center"/>
-          </w:tcPr>
-          <w:p>
-            <w:pPr>
-              <w:jc w:val="center"/>
-            </w:pPr>
-            <w:r>
-              <w:t>Подтвержденный пользователь (</w:t>
-            </w:r>
-            <w:r>
-              <w:rPr>
-                <w:i/>
-                <w:lang w:val="en-US"/>
-              </w:rPr>
-              <w:t>ConfirmedUser</w:t>
-            </w:r>
-            <w:r>
-              <w:rPr>
-                <w:lang w:val="en-US"/>
-              </w:rPr>
-              <w:t>)</w:t>
-            </w:r>
-          </w:p>
-        </w:tc>
-        <w:tc>
-          <w:tcPr>
-            <w:tcW w:w="3793" w:type="dxa"/>
-            <w:vAlign w:val="center"/>
-          </w:tcPr>
-          <w:p>
-            <w:pPr>
-              <w:jc w:val="center"/>
-            </w:pPr>
-            <w:r>
-              <w:t>Открытая информация результата (</w:t>
-            </w:r>
-            <w:r>
-              <w:rPr>
-                <w:i/>
-                <w:lang w:val="en-US"/>
-              </w:rPr>
-              <w:t>SubmitResult</w:t>
-            </w:r>
-            <w:r>
-              <w:t>)</w:t>
-            </w:r>
-            <w:r>
-              <w:t xml:space="preserve"> </w:t>
-            </w:r>
-            <w:r>
-              <w:t>по задачам из открытых и доступных ему контестов, либо доступная информация результата по своим посылкам (</w:t>
-            </w:r>
-            <w:r>
-              <w:rPr>
-                <w:i/>
-                <w:lang w:val="en-US"/>
-              </w:rPr>
-              <w:t>Submit</w:t>
-            </w:r>
-            <w:r>
-              <w:t>)</w:t>
-            </w:r>
-          </w:p>
-        </w:tc>
-      </w:tr>
-      <w:tr>
-        <w:trPr>
-          <w:trHeight w:val="454"/>
-        </w:trPr>
-        <w:tc>
-          <w:tcPr>
-            <w:tcW w:w="2802" w:type="dxa"/>
-            <w:vMerge/>
-            <w:vAlign w:val="center"/>
-          </w:tcPr>
-          <w:p>
-            <w:pPr>
-              <w:jc w:val="center"/>
-            </w:pPr>
-          </w:p>
-        </w:tc>
-        <w:tc>
-          <w:tcPr>
-            <w:tcW w:w="2976" w:type="dxa"/>
-            <w:vAlign w:val="center"/>
-          </w:tcPr>
-          <w:p>
-            <w:pPr>
-              <w:jc w:val="center"/>
-            </w:pPr>
-            <w:r>
-              <w:t>Супер пользователь (</w:t>
-            </w:r>
-            <w:r>
-              <w:rPr>
-                <w:i/>
-                <w:lang w:val="en-US"/>
-              </w:rPr>
-              <w:t>SuperUser</w:t>
-            </w:r>
-            <w:r>
-              <w:rPr>
-                <w:lang w:val="en-US"/>
-              </w:rPr>
-              <w:t>)</w:t>
-            </w:r>
-          </w:p>
-        </w:tc>
-        <w:tc>
-          <w:tcPr>
-            <w:tcW w:w="3793" w:type="dxa"/>
-            <w:vAlign w:val="center"/>
-          </w:tcPr>
-          <w:p>
-            <w:pPr>
-              <w:jc w:val="center"/>
-            </w:pPr>
-            <w:r>
-              <w:t>Полный доступ</w:t>
-            </w:r>
-          </w:p>
-        </w:tc>
-      </w:tr>
-      <w:tr>
-        <w:trPr>
-          <w:trHeight w:val="454"/>
-        </w:trPr>
-        <w:tc>
-          <w:tcPr>
-            <w:tcW w:w="2802" w:type="dxa"/>
-            <w:vMerge w:val="restart"/>
-            <w:vAlign w:val="center"/>
-          </w:tcPr>
-          <w:p>
-            <w:pPr>
-              <w:jc w:val="center"/>
-            </w:pPr>
-            <w:r>
-              <w:t>Получить множество результатов</w:t>
-            </w:r>
-            <w:r>
-              <w:rPr>
-                <w:lang w:val="en-US"/>
-              </w:rPr>
-              <w:t xml:space="preserve"> (</w:t>
-            </w:r>
-            <w:r>
-              <w:rPr>
-                <w:i/>
-                <w:lang w:val="en-US"/>
-              </w:rPr>
-              <w:t>GetSubmitResult</w:t>
-            </w:r>
-            <w:r>
-              <w:rPr>
-                <w:i/>
-                <w:lang w:val="en-US"/>
-              </w:rPr>
-              <w:t>s</w:t>
-            </w:r>
-            <w:r>
-              <w:rPr>
-                <w:lang w:val="en-US"/>
-              </w:rPr>
-              <w:t>)</w:t>
-            </w:r>
-          </w:p>
-        </w:tc>
-        <w:tc>
-          <w:tcPr>
-            <w:tcW w:w="2976" w:type="dxa"/>
-            <w:vAlign w:val="center"/>
-          </w:tcPr>
-          <w:p>
-            <w:pPr>
-              <w:jc w:val="center"/>
-              <w:rPr>
-                <w:lang w:val="en-US"/>
-              </w:rPr>
-            </w:pPr>
-            <w:r>
-              <w:t>Гость</w:t>
-            </w:r>
-            <w:r>
-              <w:rPr>
-                <w:lang w:val="en-US"/>
-              </w:rPr>
-              <w:t xml:space="preserve"> (</w:t>
-            </w:r>
-            <w:r>
-              <w:rPr>
-                <w:i/>
-                <w:lang w:val="en-US"/>
-              </w:rPr>
-              <w:t>Guest</w:t>
-            </w:r>
-            <w:r>
-              <w:rPr>
-                <w:lang w:val="en-US"/>
-              </w:rPr>
-              <w:t>)</w:t>
-            </w:r>
-          </w:p>
-        </w:tc>
-        <w:tc>
-          <w:tcPr>
-            <w:tcW w:w="3793" w:type="dxa"/>
-            <w:vAlign w:val="center"/>
-          </w:tcPr>
-          <w:p>
-            <w:pPr>
-              <w:jc w:val="center"/>
-            </w:pPr>
-            <w:r>
-              <w:t>Только открытая информация результатов (</w:t>
-            </w:r>
-            <w:r>
-              <w:rPr>
-                <w:i/>
-                <w:lang w:val="en-US"/>
-              </w:rPr>
-              <w:t>SubmitResult</w:t>
-            </w:r>
-            <w:r>
-              <w:t>)</w:t>
-            </w:r>
-            <w:r>
-              <w:t xml:space="preserve"> </w:t>
-            </w:r>
-            <w:r>
-              <w:t>по задачам из открытых контестов</w:t>
-            </w:r>
-          </w:p>
-        </w:tc>
-      </w:tr>
-      <w:tr>
-        <w:trPr>
-          <w:trHeight w:val="454"/>
-        </w:trPr>
-        <w:tc>
-          <w:tcPr>
-            <w:tcW w:w="2802" w:type="dxa"/>
-            <w:vMerge/>
-            <w:vAlign w:val="center"/>
-          </w:tcPr>
-          <w:p>
-            <w:pPr>
-              <w:jc w:val="center"/>
-            </w:pPr>
-          </w:p>
-        </w:tc>
-        <w:tc>
-          <w:tcPr>
-            <w:tcW w:w="2976" w:type="dxa"/>
-            <w:vAlign w:val="center"/>
-          </w:tcPr>
-          <w:p>
-            <w:pPr>
-              <w:jc w:val="center"/>
-            </w:pPr>
-            <w:r>
-              <w:t>Зарегистрированный пользователь (</w:t>
-            </w:r>
-            <w:r>
-              <w:rPr>
-                <w:i/>
-                <w:lang w:val="en-US"/>
-              </w:rPr>
-              <w:t>RegistratedUser</w:t>
-            </w:r>
-            <w:r>
-              <w:t>)</w:t>
-            </w:r>
-          </w:p>
-        </w:tc>
-        <w:tc>
-          <w:tcPr>
-            <w:tcW w:w="3793" w:type="dxa"/>
-            <w:vAlign w:val="center"/>
-          </w:tcPr>
-          <w:p>
-            <w:pPr>
-              <w:jc w:val="center"/>
-            </w:pPr>
-            <w:r>
-              <w:t>Только открытая информация результатов (</w:t>
-            </w:r>
-            <w:r>
-              <w:rPr>
-                <w:i/>
-                <w:lang w:val="en-US"/>
-              </w:rPr>
-              <w:t>SubmitResult</w:t>
-            </w:r>
-            <w:r>
-              <w:t>)</w:t>
-            </w:r>
-            <w:r>
-              <w:t xml:space="preserve"> </w:t>
-            </w:r>
-            <w:r>
-              <w:t>по задачам из открытых контестов</w:t>
-            </w:r>
-          </w:p>
-        </w:tc>
-      </w:tr>
-      <w:tr>
-        <w:trPr>
-          <w:trHeight w:val="454"/>
-        </w:trPr>
-        <w:tc>
-          <w:tcPr>
-            <w:tcW w:w="2802" w:type="dxa"/>
-            <w:vMerge/>
-            <w:vAlign w:val="center"/>
-          </w:tcPr>
-          <w:p>
-            <w:pPr>
-              <w:jc w:val="center"/>
-            </w:pPr>
-          </w:p>
-        </w:tc>
-        <w:tc>
-          <w:tcPr>
-            <w:tcW w:w="2976" w:type="dxa"/>
-            <w:vAlign w:val="center"/>
-          </w:tcPr>
-          <w:p>
-            <w:pPr>
-              <w:jc w:val="center"/>
-            </w:pPr>
-            <w:r>
-              <w:t>Подтвержденный пользователь (</w:t>
-            </w:r>
-            <w:r>
-              <w:rPr>
-                <w:i/>
-                <w:lang w:val="en-US"/>
-              </w:rPr>
-              <w:t>ConfirmedUser</w:t>
-            </w:r>
-            <w:r>
-              <w:rPr>
-                <w:lang w:val="en-US"/>
-              </w:rPr>
-              <w:t>)</w:t>
-            </w:r>
-          </w:p>
-        </w:tc>
-        <w:tc>
-          <w:tcPr>
-            <w:tcW w:w="3793" w:type="dxa"/>
-            <w:vAlign w:val="center"/>
-          </w:tcPr>
-          <w:p>
-            <w:pPr>
-              <w:jc w:val="center"/>
-            </w:pPr>
-            <w:r>
-              <w:t>Открытая информация результатов (</w:t>
-            </w:r>
-            <w:r>
-              <w:rPr>
-                <w:i/>
-                <w:lang w:val="en-US"/>
-              </w:rPr>
-              <w:t>SubmitResult</w:t>
-            </w:r>
-            <w:r>
-              <w:t>)</w:t>
-            </w:r>
-            <w:r>
-              <w:t xml:space="preserve"> </w:t>
-            </w:r>
-            <w:r>
-              <w:t>по задачам из открытых и доступных ему контестов, либо доступная информация результатов по своим посылкам (</w:t>
-            </w:r>
-            <w:r>
-              <w:rPr>
-                <w:i/>
-                <w:lang w:val="en-US"/>
-              </w:rPr>
-              <w:t>Submit</w:t>
-            </w:r>
-            <w:r>
-              <w:t>)</w:t>
-            </w:r>
-          </w:p>
-        </w:tc>
-      </w:tr>
-      <w:tr>
-        <w:trPr>
-          <w:trHeight w:val="454"/>
-        </w:trPr>
-        <w:tc>
-          <w:tcPr>
-            <w:tcW w:w="2802" w:type="dxa"/>
-            <w:vMerge/>
-            <w:vAlign w:val="center"/>
-          </w:tcPr>
-          <w:p>
-            <w:pPr>
-              <w:jc w:val="center"/>
-            </w:pPr>
-          </w:p>
-        </w:tc>
-        <w:tc>
-          <w:tcPr>
-            <w:tcW w:w="2976" w:type="dxa"/>
-            <w:vAlign w:val="center"/>
-          </w:tcPr>
-          <w:p>
-            <w:pPr>
-              <w:jc w:val="center"/>
-            </w:pPr>
-            <w:r>
-              <w:t>Супер пользователь (</w:t>
-            </w:r>
-            <w:r>
-              <w:rPr>
-                <w:i/>
-                <w:lang w:val="en-US"/>
-              </w:rPr>
-              <w:t>SuperUser</w:t>
-            </w:r>
-            <w:r>
-              <w:rPr>
-                <w:lang w:val="en-US"/>
-              </w:rPr>
-              <w:t>)</w:t>
-            </w:r>
-          </w:p>
-        </w:tc>
-        <w:tc>
-          <w:tcPr>
-            <w:tcW w:w="3793" w:type="dxa"/>
-            <w:vAlign w:val="center"/>
-          </w:tcPr>
-          <w:p>
-            <w:pPr>
-              <w:jc w:val="center"/>
-            </w:pPr>
-            <w:r>
-              <w:t>Полный доступ</w:t>
-            </w:r>
-          </w:p>
-        </w:tc>
-      </w:tr>
-      <w:tr>
-        <w:trPr>
-          <w:trHeight w:val="454"/>
-        </w:trPr>
-        <w:tc>
-          <w:tcPr>
-            <w:tcW w:w="2802" w:type="dxa"/>
-            <w:vMerge w:val="restart"/>
-            <w:vAlign w:val="center"/>
-          </w:tcPr>
-          <w:p>
-            <w:pPr>
-              <w:jc w:val="center"/>
-            </w:pPr>
-            <w:r>
-              <w:t>Получить ссылку на условие задачи</w:t>
-            </w:r>
-            <w:r>
-              <w:t xml:space="preserve"> (</w:t>
-            </w:r>
-            <w:r>
-              <w:rPr>
-                <w:i/>
-                <w:lang w:val="en-US"/>
-              </w:rPr>
-              <w:t>GetStatementUrl</w:t>
-            </w:r>
-            <w:r>
-              <w:t>)</w:t>
-            </w:r>
-          </w:p>
-        </w:tc>
-        <w:tc>
-          <w:tcPr>
-            <w:tcW w:w="2976" w:type="dxa"/>
-            <w:vAlign w:val="center"/>
-          </w:tcPr>
-          <w:p>
-            <w:pPr>
-              <w:jc w:val="center"/>
-              <w:rPr>
-                <w:lang w:val="en-US"/>
-              </w:rPr>
-            </w:pPr>
-            <w:r>
-              <w:t>Гость</w:t>
-            </w:r>
-            <w:r>
-              <w:rPr>
-                <w:lang w:val="en-US"/>
-              </w:rPr>
-              <w:t xml:space="preserve"> (</w:t>
-            </w:r>
-            <w:r>
-              <w:rPr>
-                <w:i/>
-                <w:lang w:val="en-US"/>
-              </w:rPr>
-              <w:t>Guest</w:t>
-            </w:r>
-            <w:r>
-              <w:rPr>
-                <w:lang w:val="en-US"/>
-              </w:rPr>
-              <w:t>)</w:t>
-            </w:r>
-          </w:p>
-        </w:tc>
-        <w:tc>
-          <w:tcPr>
-            <w:tcW w:w="3793" w:type="dxa"/>
-            <w:vAlign w:val="center"/>
-          </w:tcPr>
-          <w:p>
-            <w:pPr>
-              <w:jc w:val="center"/>
-            </w:pPr>
-            <w:r>
-              <w:t>Задача из открытого контеста</w:t>
-            </w:r>
-          </w:p>
-        </w:tc>
-      </w:tr>
-      <w:tr>
-        <w:trPr>
-          <w:trHeight w:val="454"/>
-        </w:trPr>
-        <w:tc>
-          <w:tcPr>
-            <w:tcW w:w="2802" w:type="dxa"/>
-            <w:vMerge/>
-            <w:vAlign w:val="center"/>
-          </w:tcPr>
-          <w:p>
-            <w:pPr>
-              <w:jc w:val="center"/>
-              <w:rPr>
-                <w:lang w:val="en-US"/>
-              </w:rPr>
-            </w:pPr>
-          </w:p>
-        </w:tc>
-        <w:tc>
-          <w:tcPr>
-            <w:tcW w:w="2976" w:type="dxa"/>
-            <w:vAlign w:val="center"/>
-          </w:tcPr>
-          <w:p>
-            <w:pPr>
-              <w:jc w:val="center"/>
-            </w:pPr>
-            <w:r>
-              <w:t>Зарегистрированный пользователь (</w:t>
-            </w:r>
-            <w:r>
-              <w:rPr>
-                <w:i/>
-                <w:lang w:val="en-US"/>
-              </w:rPr>
-              <w:t>RegistratedUser</w:t>
-            </w:r>
-            <w:r>
-              <w:t>)</w:t>
-            </w:r>
-          </w:p>
-        </w:tc>
-        <w:tc>
-          <w:tcPr>
-            <w:tcW w:w="3793" w:type="dxa"/>
-            <w:vAlign w:val="center"/>
-          </w:tcPr>
-          <w:p>
-            <w:pPr>
-              <w:jc w:val="center"/>
-            </w:pPr>
-            <w:r>
-              <w:t>Задача из открытого контеста</w:t>
-            </w:r>
-          </w:p>
-        </w:tc>
-      </w:tr>
-      <w:tr>
-        <w:trPr>
-          <w:trHeight w:val="454"/>
-        </w:trPr>
-        <w:tc>
-          <w:tcPr>
-            <w:tcW w:w="2802" w:type="dxa"/>
-            <w:vMerge/>
-            <w:vAlign w:val="center"/>
-          </w:tcPr>
-          <w:p>
-            <w:pPr>
-              <w:jc w:val="center"/>
-            </w:pPr>
-          </w:p>
-        </w:tc>
-        <w:tc>
-          <w:tcPr>
-            <w:tcW w:w="2976" w:type="dxa"/>
-            <w:vAlign w:val="center"/>
-          </w:tcPr>
-          <w:p>
-            <w:pPr>
-              <w:jc w:val="center"/>
-            </w:pPr>
-            <w:r>
-              <w:t>Подтвержденный пользователь (</w:t>
-            </w:r>
-            <w:r>
-              <w:rPr>
-                <w:i/>
-                <w:lang w:val="en-US"/>
-              </w:rPr>
-              <w:t>ConfirmedUser</w:t>
-            </w:r>
-            <w:r>
-              <w:rPr>
-                <w:lang w:val="en-US"/>
-              </w:rPr>
-              <w:t>)</w:t>
-            </w:r>
-          </w:p>
-        </w:tc>
-        <w:tc>
-          <w:tcPr>
-            <w:tcW w:w="3793" w:type="dxa"/>
-            <w:vAlign w:val="center"/>
-          </w:tcPr>
-          <w:p>
-            <w:pPr>
-              <w:jc w:val="center"/>
-            </w:pPr>
-            <w:r>
-              <w:t>Задача из открытого или доступного только ему контеста</w:t>
-            </w:r>
-          </w:p>
-        </w:tc>
-      </w:tr>
-      <w:tr>
-        <w:trPr>
-          <w:trHeight w:val="454"/>
-        </w:trPr>
-        <w:tc>
-          <w:tcPr>
-            <w:tcW w:w="2802" w:type="dxa"/>
-            <w:vMerge/>
-            <w:vAlign w:val="center"/>
-          </w:tcPr>
-          <w:p>
-            <w:pPr>
-              <w:jc w:val="center"/>
-            </w:pPr>
-          </w:p>
-        </w:tc>
-        <w:tc>
-          <w:tcPr>
-            <w:tcW w:w="2976" w:type="dxa"/>
-            <w:vAlign w:val="center"/>
-          </w:tcPr>
-          <w:p>
-            <w:pPr>
-              <w:jc w:val="center"/>
-            </w:pPr>
-            <w:r>
-              <w:t>Супер пользователь (</w:t>
-            </w:r>
-            <w:r>
-              <w:rPr>
-                <w:i/>
-                <w:lang w:val="en-US"/>
-              </w:rPr>
-              <w:t>SuperUser</w:t>
-            </w:r>
-            <w:r>
-              <w:rPr>
-                <w:lang w:val="en-US"/>
-              </w:rPr>
-              <w:t>)</w:t>
-            </w:r>
-          </w:p>
-        </w:tc>
-        <w:tc>
-          <w:tcPr>
-            <w:tcW w:w="3793" w:type="dxa"/>
-            <w:vAlign w:val="center"/>
-          </w:tcPr>
-          <w:p>
-            <w:pPr>
-              <w:jc w:val="center"/>
-            </w:pPr>
-            <w:r>
-              <w:t>Полный доступ</w:t>
-            </w:r>
-          </w:p>
-        </w:tc>
-      </w:tr>
-      <w:tr>
-        <w:trPr>
-          <w:trHeight w:val="454"/>
-        </w:trPr>
-        <w:tc>
-          <w:tcPr>
-            <w:tcW w:w="2802" w:type="dxa"/>
-            <w:vMerge w:val="restart"/>
-            <w:vAlign w:val="center"/>
-          </w:tcPr>
-          <w:p>
-            <w:pPr>
-              <w:jc w:val="center"/>
-            </w:pPr>
-            <w:r>
-              <w:t>Получить список поддерживаемых языков программирования</w:t>
-            </w:r>
-            <w:r>
-              <w:t xml:space="preserve"> (</w:t>
-            </w:r>
-            <w:r>
-              <w:rPr>
-                <w:i/>
-                <w:lang w:val="en-US"/>
-              </w:rPr>
-              <w:t>GetLangs</w:t>
-            </w:r>
-            <w:r>
-              <w:t>)</w:t>
-            </w:r>
-          </w:p>
-        </w:tc>
-        <w:tc>
-          <w:tcPr>
-            <w:tcW w:w="2976" w:type="dxa"/>
-            <w:vAlign w:val="center"/>
-          </w:tcPr>
-          <w:p>
-            <w:pPr>
-              <w:jc w:val="center"/>
-              <w:rPr>
-                <w:lang w:val="en-US"/>
-              </w:rPr>
-            </w:pPr>
-            <w:r>
-              <w:t>Гость</w:t>
-            </w:r>
-            <w:r>
-              <w:rPr>
-                <w:lang w:val="en-US"/>
-              </w:rPr>
-              <w:t xml:space="preserve"> (</w:t>
-            </w:r>
-            <w:r>
-              <w:rPr>
-                <w:i/>
-                <w:lang w:val="en-US"/>
-              </w:rPr>
-              <w:t>Guest</w:t>
-            </w:r>
-            <w:r>
-              <w:rPr>
-                <w:lang w:val="en-US"/>
-              </w:rPr>
-              <w:t>)</w:t>
-            </w:r>
-          </w:p>
-        </w:tc>
-        <w:tc>
-          <w:tcPr>
-            <w:tcW w:w="3793" w:type="dxa"/>
-            <w:vAlign w:val="center"/>
-          </w:tcPr>
-          <w:p>
-            <w:pPr>
-              <w:jc w:val="center"/>
-            </w:pPr>
-            <w:r>
-              <w:t>Полный доступ</w:t>
-            </w:r>
-          </w:p>
-        </w:tc>
-      </w:tr>
-      <w:tr>
-        <w:trPr>
-          <w:trHeight w:val="454"/>
-        </w:trPr>
-        <w:tc>
-          <w:tcPr>
-            <w:tcW w:w="2802" w:type="dxa"/>
-            <w:vMerge/>
-            <w:vAlign w:val="center"/>
-          </w:tcPr>
-          <w:p>
-            <w:pPr>
-              <w:jc w:val="center"/>
-            </w:pPr>
-          </w:p>
-        </w:tc>
-        <w:tc>
-          <w:tcPr>
-            <w:tcW w:w="2976" w:type="dxa"/>
-            <w:vAlign w:val="center"/>
-          </w:tcPr>
-          <w:p>
-            <w:pPr>
-              <w:jc w:val="center"/>
-            </w:pPr>
-            <w:r>
-              <w:t>Зарегистрированный пользователь (</w:t>
-            </w:r>
-            <w:r>
-              <w:rPr>
-                <w:i/>
-                <w:lang w:val="en-US"/>
-              </w:rPr>
-              <w:t>RegistratedUser</w:t>
-            </w:r>
-            <w:r>
-              <w:t>)</w:t>
-            </w:r>
-          </w:p>
-        </w:tc>
-        <w:tc>
-          <w:tcPr>
-            <w:tcW w:w="3793" w:type="dxa"/>
-            <w:vAlign w:val="center"/>
-          </w:tcPr>
-          <w:p>
-            <w:pPr>
-              <w:jc w:val="center"/>
-            </w:pPr>
-            <w:r>
-              <w:t>Полный доступ</w:t>
-            </w:r>
-          </w:p>
-        </w:tc>
-      </w:tr>
-      <w:tr>
-        <w:trPr>
-          <w:trHeight w:val="454"/>
-        </w:trPr>
-        <w:tc>
-          <w:tcPr>
-            <w:tcW w:w="2802" w:type="dxa"/>
-            <w:vMerge/>
-            <w:vAlign w:val="center"/>
-          </w:tcPr>
-          <w:p>
-            <w:pPr>
-              <w:jc w:val="center"/>
-            </w:pPr>
-          </w:p>
-        </w:tc>
-        <w:tc>
-          <w:tcPr>
-            <w:tcW w:w="2976" w:type="dxa"/>
-            <w:vAlign w:val="center"/>
-          </w:tcPr>
-          <w:p>
-            <w:pPr>
-              <w:jc w:val="center"/>
-            </w:pPr>
-            <w:r>
-              <w:t>Подтвержденный пользователь (</w:t>
-            </w:r>
-            <w:r>
-              <w:rPr>
-                <w:i/>
-                <w:lang w:val="en-US"/>
-              </w:rPr>
-              <w:t>ConfirmedUser</w:t>
-            </w:r>
-            <w:r>
-              <w:rPr>
-                <w:lang w:val="en-US"/>
-              </w:rPr>
-              <w:t>)</w:t>
-            </w:r>
-          </w:p>
-        </w:tc>
-        <w:tc>
-          <w:tcPr>
-            <w:tcW w:w="3793" w:type="dxa"/>
-            <w:vAlign w:val="center"/>
-          </w:tcPr>
-          <w:p>
-            <w:pPr>
-              <w:jc w:val="center"/>
-            </w:pPr>
-            <w:r>
-              <w:t>Полный доступ</w:t>
-            </w:r>
-          </w:p>
-        </w:tc>
-      </w:tr>
-      <w:tr>
-        <w:trPr>
-          <w:trHeight w:val="454"/>
-        </w:trPr>
-        <w:tc>
-          <w:tcPr>
-            <w:tcW w:w="2802" w:type="dxa"/>
-            <w:vMerge/>
-            <w:vAlign w:val="center"/>
-          </w:tcPr>
-          <w:p>
-            <w:pPr>
-              <w:jc w:val="center"/>
-            </w:pPr>
-          </w:p>
-        </w:tc>
-        <w:tc>
-          <w:tcPr>
-            <w:tcW w:w="2976" w:type="dxa"/>
-            <w:vAlign w:val="center"/>
-          </w:tcPr>
-          <w:p>
-            <w:pPr>
-              <w:jc w:val="center"/>
-            </w:pPr>
-            <w:r>
-              <w:t>Супер пользователь (</w:t>
-            </w:r>
-            <w:r>
-              <w:rPr>
-                <w:i/>
-                <w:lang w:val="en-US"/>
-              </w:rPr>
-              <w:t>SuperUser</w:t>
-            </w:r>
-            <w:r>
-              <w:rPr>
-                <w:lang w:val="en-US"/>
-              </w:rPr>
-              <w:t>)</w:t>
-            </w:r>
-          </w:p>
-        </w:tc>
-        <w:tc>
-          <w:tcPr>
-            <w:tcW w:w="3793" w:type="dxa"/>
-            <w:vAlign w:val="center"/>
-          </w:tcPr>
-          <w:p>
-            <w:pPr>
-              <w:jc w:val="center"/>
-            </w:pPr>
-            <w:r>
-              <w:t>Полный доступ</w:t>
-            </w:r>
-          </w:p>
-        </w:tc>
-      </w:tr>
     </w:tbl>
     <w:p>
-      <w:bookmarkStart w:id="0" w:name="_GoBack"/>
-      <w:bookmarkEnd w:id="0"/>
+      <w:pPr>
+        <w:rPr>
+          <w:lang w:val="en-US"/>
+        </w:rPr>
+      </w:pPr>
     </w:p>
     <w:p>
       <w:pPr>
@@ -2394,6 +1127,428 @@
         <w:numPr>
           <w:ilvl w:val="0"/>
           <w:numId w:val="1"/>
+        </w:numPr>
+      </w:pPr>
+      <w:r>
+        <w:lastRenderedPageBreak/>
+        <w:t>Программная реализация продукта должна использовать готовые системы:</w:t>
+      </w:r>
+    </w:p>
+    <w:p>
+      <w:pPr>
+        <w:pStyle w:val="a3"/>
+        <w:numPr>
+          <w:ilvl w:val="1"/>
+          <w:numId w:val="1"/>
+        </w:numPr>
+      </w:pPr>
+      <w:r>
+        <w:t xml:space="preserve">Система тестирования </w:t>
+      </w:r>
+      <w:r>
+        <w:rPr>
+          <w:lang w:val="en-US"/>
+        </w:rPr>
+        <w:t>(</w:t>
+      </w:r>
+      <w:r>
+        <w:rPr>
+          <w:i/>
+          <w:lang w:val="en-US"/>
+        </w:rPr>
+        <w:t>Executor</w:t>
+      </w:r>
+      <w:r>
+        <w:rPr>
+          <w:i/>
+          <w:lang w:val="en-US"/>
+        </w:rPr>
+        <w:t xml:space="preserve"> API</w:t>
+      </w:r>
+      <w:r>
+        <w:rPr>
+          <w:lang w:val="en-US"/>
+        </w:rPr>
+        <w:t>)</w:t>
+      </w:r>
+      <w:r>
+        <w:rPr>
+          <w:lang w:val="en-US"/>
+        </w:rPr>
+        <w:t>;</w:t>
+      </w:r>
+    </w:p>
+    <w:p>
+      <w:pPr>
+        <w:pStyle w:val="a3"/>
+        <w:numPr>
+          <w:ilvl w:val="1"/>
+          <w:numId w:val="1"/>
+        </w:numPr>
+      </w:pPr>
+      <w:r>
+        <w:t>Система авторизации и аутентификации</w:t>
+      </w:r>
+      <w:r>
+        <w:t xml:space="preserve"> </w:t>
+      </w:r>
+      <w:r>
+        <w:t>(</w:t>
+      </w:r>
+      <w:r>
+        <w:rPr>
+          <w:i/>
+          <w:lang w:val="en-US"/>
+        </w:rPr>
+        <w:t>CAA</w:t>
+      </w:r>
+      <w:r>
+        <w:rPr>
+          <w:i/>
+        </w:rPr>
+        <w:t xml:space="preserve"> </w:t>
+      </w:r>
+      <w:r>
+        <w:rPr>
+          <w:i/>
+          <w:lang w:val="en-US"/>
+        </w:rPr>
+        <w:t>API</w:t>
+      </w:r>
+      <w:r>
+        <w:t>)</w:t>
+      </w:r>
+      <w:r>
+        <w:t>;</w:t>
+      </w:r>
+    </w:p>
+    <w:p>
+      <w:pPr>
+        <w:pStyle w:val="a3"/>
+        <w:numPr>
+          <w:ilvl w:val="1"/>
+          <w:numId w:val="1"/>
+        </w:numPr>
+      </w:pPr>
+      <w:r>
+        <w:t xml:space="preserve">Систему ролей </w:t>
+      </w:r>
+      <w:r>
+        <w:rPr>
+          <w:i/>
+          <w:lang w:val="en-US"/>
+        </w:rPr>
+        <w:t>CAA</w:t>
+      </w:r>
+      <w:r>
+        <w:rPr>
+          <w:lang w:val="en-US"/>
+        </w:rPr>
+        <w:t>;</w:t>
+      </w:r>
+    </w:p>
+    <w:p>
+      <w:pPr>
+        <w:pStyle w:val="a3"/>
+        <w:numPr>
+          <w:ilvl w:val="1"/>
+          <w:numId w:val="1"/>
+        </w:numPr>
+      </w:pPr>
+      <w:r>
+        <w:rPr>
+          <w:i/>
+          <w:lang w:val="en-US"/>
+        </w:rPr>
+        <w:t>ORM Entity Framework</w:t>
+      </w:r>
+      <w:r>
+        <w:rPr>
+          <w:lang w:val="en-US"/>
+        </w:rPr>
+        <w:t>.</w:t>
+      </w:r>
+    </w:p>
+    <w:p>
+      <w:pPr>
+        <w:pStyle w:val="a3"/>
+        <w:numPr>
+          <w:ilvl w:val="0"/>
+          <w:numId w:val="1"/>
+        </w:numPr>
+      </w:pPr>
+      <w:r>
+        <w:t>Интерфейс спецификации</w:t>
+      </w:r>
+    </w:p>
+    <w:p>
+      <w:pPr>
+        <w:pStyle w:val="a3"/>
+        <w:numPr>
+          <w:ilvl w:val="1"/>
+          <w:numId w:val="1"/>
+        </w:numPr>
+      </w:pPr>
+      <w:r>
+        <w:t xml:space="preserve">Интерфейс спецификации должен генерироваться с помощью готового инструмента </w:t>
+      </w:r>
+      <w:r>
+        <w:rPr>
+          <w:lang w:val="en-US"/>
+        </w:rPr>
+        <w:t>Swagger</w:t>
+      </w:r>
+      <w:r>
+        <w:t>.</w:t>
+      </w:r>
+    </w:p>
+    <w:p>
+      <w:pPr>
+        <w:pStyle w:val="a3"/>
+        <w:numPr>
+          <w:ilvl w:val="1"/>
+          <w:numId w:val="1"/>
+        </w:numPr>
+      </w:pPr>
+      <w:r>
+        <w:t>Интерфейс для каждого метода должен содержать:</w:t>
+      </w:r>
+    </w:p>
+    <w:p>
+      <w:pPr>
+        <w:pStyle w:val="a3"/>
+        <w:numPr>
+          <w:ilvl w:val="2"/>
+          <w:numId w:val="1"/>
+        </w:numPr>
+      </w:pPr>
+      <w:r>
+        <w:t xml:space="preserve"> Описание входных данных.</w:t>
+      </w:r>
+    </w:p>
+    <w:p>
+      <w:pPr>
+        <w:pStyle w:val="a3"/>
+        <w:numPr>
+          <w:ilvl w:val="2"/>
+          <w:numId w:val="1"/>
+        </w:numPr>
+      </w:pPr>
+      <w:r>
+        <w:t xml:space="preserve"> Описание выходных данных.</w:t>
+      </w:r>
+    </w:p>
+    <w:p>
+      <w:pPr>
+        <w:pStyle w:val="a3"/>
+        <w:numPr>
+          <w:ilvl w:val="2"/>
+          <w:numId w:val="1"/>
+        </w:numPr>
+      </w:pPr>
+      <w:r>
+        <w:t xml:space="preserve"> Пример составления запроса.</w:t>
+      </w:r>
+    </w:p>
+    <w:p>
+      <w:pPr>
+        <w:pStyle w:val="a3"/>
+        <w:numPr>
+          <w:ilvl w:val="2"/>
+          <w:numId w:val="1"/>
+        </w:numPr>
+      </w:pPr>
+      <w:r>
+        <w:t xml:space="preserve"> Пример составления ответа.</w:t>
+      </w:r>
+    </w:p>
+    <w:p>
+      <w:pPr>
+        <w:pStyle w:val="a3"/>
+        <w:numPr>
+          <w:ilvl w:val="2"/>
+          <w:numId w:val="1"/>
+        </w:numPr>
+      </w:pPr>
+      <w:r>
+        <w:t xml:space="preserve"> Возможность отправить свой запрос прямо из графического интерфейса.</w:t>
+      </w:r>
+    </w:p>
+    <w:p>
+      <w:pPr>
+        <w:pStyle w:val="a3"/>
+        <w:numPr>
+          <w:ilvl w:val="2"/>
+          <w:numId w:val="1"/>
+        </w:numPr>
+      </w:pPr>
+      <w:r>
+        <w:t xml:space="preserve"> После отправки своего запроса должен появляться ответ запроса.</w:t>
+      </w:r>
+    </w:p>
+    <w:p/>
+    <w:p>
+      <w:pPr>
+        <w:jc w:val="center"/>
+        <w:rPr>
+          <w:lang w:val="en-US"/>
+        </w:rPr>
+      </w:pPr>
+      <w:r>
+        <w:rPr>
+          <w:lang w:val="en-US"/>
+        </w:rPr>
+        <w:t>Executor API</w:t>
+      </w:r>
+    </w:p>
+    <w:p>
+      <w:pPr>
+        <w:pStyle w:val="a3"/>
+        <w:numPr>
+          <w:ilvl w:val="0"/>
+          <w:numId w:val="2"/>
+        </w:numPr>
+      </w:pPr>
+      <w:r>
+        <w:t xml:space="preserve">Авторизация на стороне </w:t>
+      </w:r>
+      <w:r>
+        <w:rPr>
+          <w:lang w:val="en-US"/>
+        </w:rPr>
+        <w:t>API</w:t>
+      </w:r>
+      <w:r>
+        <w:t xml:space="preserve"> </w:t>
+      </w:r>
+      <w:r>
+        <w:t>происходит по токену, который выдается ЦАА (Центр Авторизации и Аутентификации).</w:t>
+      </w:r>
+    </w:p>
+    <w:p>
+      <w:pPr>
+        <w:pStyle w:val="a3"/>
+        <w:numPr>
+          <w:ilvl w:val="0"/>
+          <w:numId w:val="2"/>
+        </w:numPr>
+      </w:pPr>
+      <w:r>
+        <w:t>Роли устанавливаются ЦАА:</w:t>
+      </w:r>
+    </w:p>
+    <w:p>
+      <w:pPr>
+        <w:pStyle w:val="a3"/>
+        <w:numPr>
+          <w:ilvl w:val="1"/>
+          <w:numId w:val="2"/>
+        </w:numPr>
+      </w:pPr>
+      <w:r>
+        <w:t>Гость (</w:t>
+      </w:r>
+      <w:r>
+        <w:rPr>
+          <w:i/>
+          <w:lang w:val="en-US"/>
+        </w:rPr>
+        <w:t>Guest</w:t>
+      </w:r>
+      <w:r>
+        <w:t>)</w:t>
+      </w:r>
+      <w:r>
+        <w:rPr>
+          <w:lang w:val="en-US"/>
+        </w:rPr>
+        <w:t>;</w:t>
+      </w:r>
+    </w:p>
+    <w:p>
+      <w:pPr>
+        <w:pStyle w:val="a3"/>
+        <w:numPr>
+          <w:ilvl w:val="1"/>
+          <w:numId w:val="2"/>
+        </w:numPr>
+      </w:pPr>
+      <w:r>
+        <w:t>Зарегистрированный пользователь (</w:t>
+      </w:r>
+      <w:r>
+        <w:rPr>
+          <w:i/>
+          <w:lang w:val="en-US"/>
+        </w:rPr>
+        <w:t>RegistratedUser</w:t>
+      </w:r>
+      <w:r>
+        <w:t>)</w:t>
+      </w:r>
+      <w:r>
+        <w:rPr>
+          <w:lang w:val="en-US"/>
+        </w:rPr>
+        <w:t>;</w:t>
+      </w:r>
+    </w:p>
+    <w:p>
+      <w:pPr>
+        <w:pStyle w:val="a3"/>
+        <w:numPr>
+          <w:ilvl w:val="1"/>
+          <w:numId w:val="2"/>
+        </w:numPr>
+      </w:pPr>
+      <w:r>
+        <w:t>Подтвержденный пользователь (</w:t>
+      </w:r>
+      <w:r>
+        <w:rPr>
+          <w:i/>
+          <w:lang w:val="en-US"/>
+        </w:rPr>
+        <w:t>ConfirmedUser</w:t>
+      </w:r>
+      <w:r>
+        <w:rPr>
+          <w:lang w:val="en-US"/>
+        </w:rPr>
+        <w:t>);</w:t>
+      </w:r>
+    </w:p>
+    <w:p>
+      <w:pPr>
+        <w:pStyle w:val="a3"/>
+        <w:numPr>
+          <w:ilvl w:val="1"/>
+          <w:numId w:val="2"/>
+        </w:numPr>
+      </w:pPr>
+      <w:r>
+        <w:t>Супер пользователь (</w:t>
+      </w:r>
+      <w:r>
+        <w:rPr>
+          <w:i/>
+          <w:lang w:val="en-US"/>
+        </w:rPr>
+        <w:t>SuperUser</w:t>
+      </w:r>
+      <w:r>
+        <w:rPr>
+          <w:lang w:val="en-US"/>
+        </w:rPr>
+        <w:t>).</w:t>
+      </w:r>
+    </w:p>
+    <w:p>
+      <w:pPr>
+        <w:pStyle w:val="a3"/>
+        <w:numPr>
+          <w:ilvl w:val="0"/>
+          <w:numId w:val="2"/>
         </w:numPr>
       </w:pPr>
       <w:r>
@@ -2471,7 +1626,6 @@
               <w:jc w:val="center"/>
             </w:pPr>
             <w:r>
-              <w:lastRenderedPageBreak/>
               <w:t>Описание метода</w:t>
             </w:r>
           </w:p>
@@ -2902,6 +2056,7 @@
               <w:jc w:val="center"/>
             </w:pPr>
             <w:r>
+              <w:lastRenderedPageBreak/>
               <w:t>Метод должен соответствующий возвращать список результатов по заданному списку идентификаторов этих результатов.</w:t>
             </w:r>
           </w:p>
@@ -3052,161 +2207,7 @@
         <w:pStyle w:val="a3"/>
         <w:numPr>
           <w:ilvl w:val="0"/>
-          <w:numId w:val="1"/>
-        </w:numPr>
-      </w:pPr>
-      <w:r>
-        <w:t xml:space="preserve">Авторизация на стороне </w:t>
-      </w:r>
-      <w:r>
-        <w:rPr>
-          <w:lang w:val="en-US"/>
-        </w:rPr>
-        <w:t>API</w:t>
-      </w:r>
-      <w:r>
-        <w:t xml:space="preserve"> </w:t>
-      </w:r>
-      <w:r>
-        <w:t>происходит по токену, который выдается ЦАА</w:t>
-      </w:r>
-      <w:r>
-        <w:t xml:space="preserve"> (Центр Авторизации и Аутентификации)</w:t>
-      </w:r>
-      <w:r>
-        <w:t>.</w:t>
-      </w:r>
-    </w:p>
-    <w:p>
-      <w:pPr>
-        <w:pStyle w:val="a3"/>
-        <w:numPr>
-          <w:ilvl w:val="0"/>
-          <w:numId w:val="1"/>
-        </w:numPr>
-      </w:pPr>
-      <w:r>
-        <w:t xml:space="preserve">Роли устанавливаются </w:t>
-      </w:r>
-      <w:r>
-        <w:t>ЦАА</w:t>
-      </w:r>
-      <w:r>
-        <w:t>:</w:t>
-      </w:r>
-    </w:p>
-    <w:p>
-      <w:pPr>
-        <w:pStyle w:val="a3"/>
-        <w:numPr>
-          <w:ilvl w:val="1"/>
-          <w:numId w:val="1"/>
-        </w:numPr>
-      </w:pPr>
-      <w:r>
-        <w:t>Гость (</w:t>
-      </w:r>
-      <w:r>
-        <w:rPr>
-          <w:i/>
-          <w:lang w:val="en-US"/>
-        </w:rPr>
-        <w:t>Guest</w:t>
-      </w:r>
-      <w:r>
-        <w:t>)</w:t>
-      </w:r>
-      <w:r>
-        <w:rPr>
-          <w:lang w:val="en-US"/>
-        </w:rPr>
-        <w:t>;</w:t>
-      </w:r>
-    </w:p>
-    <w:p>
-      <w:pPr>
-        <w:pStyle w:val="a3"/>
-        <w:numPr>
-          <w:ilvl w:val="1"/>
-          <w:numId w:val="1"/>
-        </w:numPr>
-      </w:pPr>
-      <w:r>
-        <w:t>Зарегистрированный пользователь (</w:t>
-      </w:r>
-      <w:r>
-        <w:rPr>
-          <w:i/>
-          <w:lang w:val="en-US"/>
-        </w:rPr>
-        <w:t>RegistratedUser</w:t>
-      </w:r>
-      <w:r>
-        <w:t>)</w:t>
-      </w:r>
-      <w:r>
-        <w:rPr>
-          <w:lang w:val="en-US"/>
-        </w:rPr>
-        <w:t>;</w:t>
-      </w:r>
-    </w:p>
-    <w:p>
-      <w:pPr>
-        <w:pStyle w:val="a3"/>
-        <w:numPr>
-          <w:ilvl w:val="1"/>
-          <w:numId w:val="1"/>
-        </w:numPr>
-      </w:pPr>
-      <w:r>
-        <w:t>Подтвержденный пользователь (</w:t>
-      </w:r>
-      <w:r>
-        <w:rPr>
-          <w:i/>
-          <w:lang w:val="en-US"/>
-        </w:rPr>
-        <w:t>ConfirmedUser</w:t>
-      </w:r>
-      <w:r>
-        <w:rPr>
-          <w:lang w:val="en-US"/>
-        </w:rPr>
-        <w:t>);</w:t>
-      </w:r>
-    </w:p>
-    <w:p>
-      <w:pPr>
-        <w:pStyle w:val="a3"/>
-        <w:numPr>
-          <w:ilvl w:val="1"/>
-          <w:numId w:val="1"/>
-        </w:numPr>
-      </w:pPr>
-      <w:r>
-        <w:t>Супер пользователь (</w:t>
-      </w:r>
-      <w:r>
-        <w:rPr>
-          <w:i/>
-          <w:lang w:val="en-US"/>
-        </w:rPr>
-        <w:t>SuperUser</w:t>
-      </w:r>
-      <w:r>
-        <w:rPr>
-          <w:lang w:val="en-US"/>
-        </w:rPr>
-        <w:t>).</w:t>
-      </w:r>
-    </w:p>
-    <w:p>
-      <w:pPr>
-        <w:pStyle w:val="a3"/>
-        <w:numPr>
-          <w:ilvl w:val="0"/>
-          <w:numId w:val="1"/>
+          <w:numId w:val="2"/>
         </w:numPr>
       </w:pPr>
       <w:r>
@@ -5265,7 +4266,7 @@
         <w:pStyle w:val="a3"/>
         <w:numPr>
           <w:ilvl w:val="0"/>
-          <w:numId w:val="1"/>
+          <w:numId w:val="2"/>
         </w:numPr>
       </w:pPr>
       <w:r>
@@ -5277,7 +4278,7 @@
         <w:pStyle w:val="a3"/>
         <w:numPr>
           <w:ilvl w:val="1"/>
-          <w:numId w:val="1"/>
+          <w:numId w:val="2"/>
         </w:numPr>
       </w:pPr>
       <w:r>
@@ -5287,7 +4288,33 @@
         <w:rPr>
           <w:lang w:val="en-US"/>
         </w:rPr>
-        <w:t>Bacs.</w:t>
+        <w:t>(</w:t>
+      </w:r>
+      <w:r>
+        <w:rPr>
+          <w:i/>
+          <w:lang w:val="en-US"/>
+        </w:rPr>
+        <w:t>Bunsan</w:t>
+      </w:r>
+      <w:r>
+        <w:rPr>
+          <w:i/>
+          <w:lang w:val="en-US"/>
+        </w:rPr>
+        <w:t xml:space="preserve"> API</w:t>
+      </w:r>
+      <w:r>
+        <w:rPr>
+          <w:lang w:val="en-US"/>
+        </w:rPr>
+        <w:t>)</w:t>
+      </w:r>
+      <w:r>
+        <w:rPr>
+          <w:lang w:val="en-US"/>
+        </w:rPr>
+        <w:t>;</w:t>
       </w:r>
     </w:p>
     <w:p>
@@ -5295,7 +4322,7 @@
         <w:pStyle w:val="a3"/>
         <w:numPr>
           <w:ilvl w:val="1"/>
-          <w:numId w:val="1"/>
+          <w:numId w:val="2"/>
         </w:numPr>
       </w:pPr>
       <w:r>
@@ -5305,16 +4332,33 @@
         <w:t xml:space="preserve"> </w:t>
       </w:r>
       <w:r>
-        <w:rPr>
+        <w:t>(</w:t>
+      </w:r>
+      <w:r>
+        <w:rPr>
+          <w:i/>
           <w:lang w:val="en-US"/>
         </w:rPr>
-        <w:t>Bacs</w:t>
-      </w:r>
-      <w:r>
-        <w:t xml:space="preserve"> (ЦАА)</w:t>
-      </w:r>
-      <w:r>
-        <w:t>.</w:t>
+        <w:t>CAA</w:t>
+      </w:r>
+      <w:r>
+        <w:rPr>
+          <w:i/>
+        </w:rPr>
+        <w:t xml:space="preserve"> </w:t>
+      </w:r>
+      <w:r>
+        <w:rPr>
+          <w:i/>
+          <w:lang w:val="en-US"/>
+        </w:rPr>
+        <w:t>API</w:t>
+      </w:r>
+      <w:r>
+        <w:t>)</w:t>
+      </w:r>
+      <w:r>
+        <w:t>;</w:t>
       </w:r>
     </w:p>
     <w:p>
@@ -5322,7 +4366,7 @@
         <w:pStyle w:val="a3"/>
         <w:numPr>
           <w:ilvl w:val="1"/>
-          <w:numId w:val="1"/>
+          <w:numId w:val="2"/>
         </w:numPr>
       </w:pPr>
       <w:r>
@@ -5330,12 +4374,16 @@
       </w:r>
       <w:r>
         <w:rPr>
+          <w:i/>
           <w:lang w:val="en-US"/>
         </w:rPr>
-        <w:t>Bacs</w:t>
-      </w:r>
-      <w:r>
-        <w:t>.</w:t>
+        <w:t>CAA</w:t>
+      </w:r>
+      <w:r>
+        <w:rPr>
+          <w:lang w:val="en-US"/>
+        </w:rPr>
+        <w:t>;</w:t>
       </w:r>
     </w:p>
     <w:p>
@@ -5343,29 +4391,58 @@
         <w:pStyle w:val="a3"/>
         <w:numPr>
           <w:ilvl w:val="1"/>
-          <w:numId w:val="1"/>
+          <w:numId w:val="2"/>
         </w:numPr>
       </w:pPr>
       <w:r>
         <w:t xml:space="preserve">Система управления архивом </w:t>
       </w:r>
       <w:r>
-        <w:rPr>
+        <w:t>(</w:t>
+      </w:r>
+      <w:r>
+        <w:rPr>
+          <w:i/>
           <w:lang w:val="en-US"/>
         </w:rPr>
-        <w:t>Bacs.</w:t>
-      </w:r>
+        <w:t>Archive</w:t>
+      </w:r>
+      <w:r>
+        <w:rPr>
+          <w:i/>
+        </w:rPr>
+        <w:t xml:space="preserve"> </w:t>
+      </w:r>
+      <w:r>
+        <w:rPr>
+          <w:i/>
+          <w:lang w:val="en-US"/>
+        </w:rPr>
+        <w:t>API</w:t>
+      </w:r>
+      <w:r>
+        <w:t>)</w:t>
+      </w:r>
+      <w:r>
+        <w:rPr>
+          <w:lang w:val="en-US"/>
+        </w:rPr>
+        <w:t>;</w:t>
+      </w:r>
+      <w:bookmarkStart w:id="0" w:name="_GoBack"/>
+      <w:bookmarkEnd w:id="0"/>
     </w:p>
     <w:p>
       <w:pPr>
         <w:pStyle w:val="a3"/>
         <w:numPr>
           <w:ilvl w:val="1"/>
-          <w:numId w:val="1"/>
+          <w:numId w:val="2"/>
         </w:numPr>
       </w:pPr>
       <w:r>
         <w:rPr>
+          <w:i/>
           <w:lang w:val="en-US"/>
         </w:rPr>
         <w:t>ORM Entity Framework</w:t>
@@ -5375,6 +4452,24 @@
           <w:lang w:val="en-US"/>
         </w:rPr>
         <w:t>.</w:t>
+      </w:r>
+      <w:r>
+        <w:t xml:space="preserve"> </w:t>
+      </w:r>
+    </w:p>
+    <w:p>
+      <w:pPr>
+        <w:pStyle w:val="a3"/>
+        <w:numPr>
+          <w:ilvl w:val="0"/>
+          <w:numId w:val="2"/>
+        </w:numPr>
+      </w:pPr>
+      <w:r>
+        <w:t>Интерфейс</w:t>
+      </w:r>
+      <w:r>
+        <w:t xml:space="preserve"> спецификации</w:t>
       </w:r>
     </w:p>
     <w:p>
@@ -5382,38 +4477,20 @@
         <w:pStyle w:val="a3"/>
         <w:numPr>
           <w:ilvl w:val="1"/>
-          <w:numId w:val="1"/>
+          <w:numId w:val="2"/>
         </w:numPr>
       </w:pPr>
       <w:r>
-        <w:t xml:space="preserve">База данных </w:t>
+        <w:t xml:space="preserve">Интерфейс спецификации должен генерироваться с помощью готового инструмента </w:t>
       </w:r>
       <w:r>
         <w:rPr>
           <w:lang w:val="en-US"/>
         </w:rPr>
-        <w:t>Bacs</w:t>
+        <w:t>Swagger</w:t>
       </w:r>
       <w:r>
         <w:t>.</w:t>
-      </w:r>
-      <w:r>
-        <w:t xml:space="preserve"> </w:t>
-      </w:r>
-    </w:p>
-    <w:p>
-      <w:pPr>
-        <w:pStyle w:val="a3"/>
-        <w:numPr>
-          <w:ilvl w:val="0"/>
-          <w:numId w:val="1"/>
-        </w:numPr>
-      </w:pPr>
-      <w:r>
-        <w:t>Интерфейс</w:t>
-      </w:r>
-      <w:r>
-        <w:t xml:space="preserve"> спецификации</w:t>
       </w:r>
     </w:p>
     <w:p>
@@ -5421,31 +4498,11 @@
         <w:pStyle w:val="a3"/>
         <w:numPr>
           <w:ilvl w:val="1"/>
-          <w:numId w:val="1"/>
+          <w:numId w:val="2"/>
         </w:numPr>
       </w:pPr>
       <w:r>
-        <w:t xml:space="preserve">Интерфейс спецификации должен генерироваться с помощью готового инструмента </w:t>
-      </w:r>
-      <w:r>
-        <w:rPr>
-          <w:lang w:val="en-US"/>
-        </w:rPr>
-        <w:t>Swagger</w:t>
-      </w:r>
-      <w:r>
-        <w:t>.</w:t>
-      </w:r>
-    </w:p>
-    <w:p>
-      <w:pPr>
-        <w:pStyle w:val="a3"/>
-        <w:numPr>
-          <w:ilvl w:val="1"/>
-          <w:numId w:val="1"/>
-        </w:numPr>
-      </w:pPr>
-      <w:r>
+        <w:lastRenderedPageBreak/>
         <w:t xml:space="preserve">Интерфейс </w:t>
       </w:r>
       <w:r>
@@ -5460,7 +4517,7 @@
         <w:pStyle w:val="a3"/>
         <w:numPr>
           <w:ilvl w:val="2"/>
-          <w:numId w:val="1"/>
+          <w:numId w:val="2"/>
         </w:numPr>
       </w:pPr>
       <w:r>
@@ -5475,7 +4532,7 @@
         <w:pStyle w:val="a3"/>
         <w:numPr>
           <w:ilvl w:val="2"/>
-          <w:numId w:val="1"/>
+          <w:numId w:val="2"/>
         </w:numPr>
       </w:pPr>
       <w:r>
@@ -5490,7 +4547,7 @@
         <w:pStyle w:val="a3"/>
         <w:numPr>
           <w:ilvl w:val="2"/>
-          <w:numId w:val="1"/>
+          <w:numId w:val="2"/>
         </w:numPr>
       </w:pPr>
       <w:r>
@@ -5505,7 +4562,7 @@
         <w:pStyle w:val="a3"/>
         <w:numPr>
           <w:ilvl w:val="2"/>
-          <w:numId w:val="1"/>
+          <w:numId w:val="2"/>
         </w:numPr>
       </w:pPr>
       <w:r>
@@ -5520,7 +4577,7 @@
         <w:pStyle w:val="a3"/>
         <w:numPr>
           <w:ilvl w:val="2"/>
-          <w:numId w:val="1"/>
+          <w:numId w:val="2"/>
         </w:numPr>
       </w:pPr>
       <w:r>
@@ -5532,7 +4589,7 @@
         <w:pStyle w:val="a3"/>
         <w:numPr>
           <w:ilvl w:val="2"/>
-          <w:numId w:val="1"/>
+          <w:numId w:val="2"/>
         </w:numPr>
       </w:pPr>
       <w:r>
@@ -5640,8 +4697,100 @@
       </w:pPr>
     </w:lvl>
   </w:abstractNum>
+  <w:abstractNum w:abstractNumId="1">
+    <w:nsid w:val="49A3293F"/>
+    <w:multiLevelType w:val="multilevel"/>
+    <w:tmpl w:val="0419001F"/>
+    <w:lvl w:ilvl="0">
+      <w:start w:val="1"/>
+      <w:numFmt w:val="decimal"/>
+      <w:lvlText w:val="%1."/>
+      <w:lvlJc w:val="left"/>
+      <w:pPr>
+        <w:ind w:left="360" w:hanging="360"/>
+      </w:pPr>
+      <w:rPr>
+        <w:rFonts w:hint="default"/>
+      </w:rPr>
+    </w:lvl>
+    <w:lvl w:ilvl="1">
+      <w:start w:val="1"/>
+      <w:numFmt w:val="decimal"/>
+      <w:lvlText w:val="%1.%2."/>
+      <w:lvlJc w:val="left"/>
+      <w:pPr>
+        <w:ind w:left="792" w:hanging="432"/>
+      </w:pPr>
+    </w:lvl>
+    <w:lvl w:ilvl="2">
+      <w:start w:val="1"/>
+      <w:numFmt w:val="decimal"/>
+      <w:lvlText w:val="%1.%2.%3."/>
+      <w:lvlJc w:val="left"/>
+      <w:pPr>
+        <w:ind w:left="1224" w:hanging="504"/>
+      </w:pPr>
+    </w:lvl>
+    <w:lvl w:ilvl="3">
+      <w:start w:val="1"/>
+      <w:numFmt w:val="decimal"/>
+      <w:lvlText w:val="%1.%2.%3.%4."/>
+      <w:lvlJc w:val="left"/>
+      <w:pPr>
+        <w:ind w:left="1728" w:hanging="648"/>
+      </w:pPr>
+    </w:lvl>
+    <w:lvl w:ilvl="4">
+      <w:start w:val="1"/>
+      <w:numFmt w:val="decimal"/>
+      <w:lvlText w:val="%1.%2.%3.%4.%5."/>
+      <w:lvlJc w:val="left"/>
+      <w:pPr>
+        <w:ind w:left="2232" w:hanging="792"/>
+      </w:pPr>
+    </w:lvl>
+    <w:lvl w:ilvl="5">
+      <w:start w:val="1"/>
+      <w:numFmt w:val="decimal"/>
+      <w:lvlText w:val="%1.%2.%3.%4.%5.%6."/>
+      <w:lvlJc w:val="left"/>
+      <w:pPr>
+        <w:ind w:left="2736" w:hanging="936"/>
+      </w:pPr>
+    </w:lvl>
+    <w:lvl w:ilvl="6">
+      <w:start w:val="1"/>
+      <w:numFmt w:val="decimal"/>
+      <w:lvlText w:val="%1.%2.%3.%4.%5.%6.%7."/>
+      <w:lvlJc w:val="left"/>
+      <w:pPr>
+        <w:ind w:left="3240" w:hanging="1080"/>
+      </w:pPr>
+    </w:lvl>
+    <w:lvl w:ilvl="7">
+      <w:start w:val="1"/>
+      <w:numFmt w:val="decimal"/>
+      <w:lvlText w:val="%1.%2.%3.%4.%5.%6.%7.%8."/>
+      <w:lvlJc w:val="left"/>
+      <w:pPr>
+        <w:ind w:left="3744" w:hanging="1224"/>
+      </w:pPr>
+    </w:lvl>
+    <w:lvl w:ilvl="8">
+      <w:start w:val="1"/>
+      <w:numFmt w:val="decimal"/>
+      <w:lvlText w:val="%1.%2.%3.%4.%5.%6.%7.%8.%9."/>
+      <w:lvlJc w:val="left"/>
+      <w:pPr>
+        <w:ind w:left="4320" w:hanging="1440"/>
+      </w:pPr>
+    </w:lvl>
+  </w:abstractNum>
   <w:num w:numId="1">
     <w:abstractNumId w:val="0"/>
+  </w:num>
+  <w:num w:numId="2">
+    <w:abstractNumId w:val="1"/>
   </w:num>
 </w:numbering>
 </file>

</xml_diff>